<commit_message>
- Asset Search Result view: double-clicking a row (asset) opens up a new form with the full contents of the addon the selected asset belongs to.
- Can select multiple addons in a Catalogue for deleting or refreshing in an unique operation
- Information about multiple addons can be copied and pasted between different Catalogues.
Asset Search:
	- Multiple substrings can be searched for at once for:
		Addon Name
		Addon Publisher
		Asset Name
	New 'Reset all search criteria'
	Statistics for search results
</commit_message>
<xml_diff>
--- a/Documentation/StormCat - User's Guide.docx
+++ b/Documentation/StormCat - User's Guide.docx
@@ -4,29 +4,14 @@
   <w:body>
     <w:p>
       <w:pPr>
-        <w:jc w:val="center"/>
-        <w:rPr>
-          <w:b/>
-          <w:sz w:val="36"/>
-          <w:szCs w:val="36"/>
-        </w:rPr>
-      </w:pPr>
-      <w:proofErr w:type="spellStart"/>
-      <w:r>
-        <w:rPr>
-          <w:b/>
-          <w:sz w:val="36"/>
-          <w:szCs w:val="36"/>
-        </w:rPr>
+        <w:pStyle w:val="Ttulo"/>
+      </w:pPr>
+      <w:proofErr w:type="spellStart"/>
+      <w:r>
         <w:t>StormCat</w:t>
       </w:r>
       <w:proofErr w:type="spellEnd"/>
       <w:r>
-        <w:rPr>
-          <w:b/>
-          <w:sz w:val="36"/>
-          <w:szCs w:val="36"/>
-        </w:rPr>
         <w:t xml:space="preserve">  User's Guide</w:t>
       </w:r>
     </w:p>
@@ -41,7 +26,19 @@
         <w:rPr>
           <w:b/>
         </w:rPr>
-        <w:t>Version: 1.7.1</w:t>
+        <w:t>Version: 1.8</w:t>
+      </w:r>
+      <w:r>
+        <w:rPr>
+          <w:b/>
+        </w:rPr>
+        <w:t>.</w:t>
+      </w:r>
+      <w:r>
+        <w:rPr>
+          <w:b/>
+        </w:rPr>
+        <w:t>0</w:t>
       </w:r>
     </w:p>
     <w:p>
@@ -85,14 +82,17 @@
       <w:pPr>
         <w:pStyle w:val="Ttulo1"/>
       </w:pPr>
+      <w:bookmarkStart w:id="0" w:name="_Toc20236377"/>
       <w:r>
         <w:t>Introduction</w:t>
       </w:r>
+      <w:bookmarkEnd w:id="0"/>
     </w:p>
     <w:p>
       <w:pPr>
         <w:pStyle w:val="Ttulo2"/>
       </w:pPr>
+      <w:bookmarkStart w:id="1" w:name="_Toc20236378"/>
       <w:r>
         <w:t xml:space="preserve">What is </w:t>
       </w:r>
@@ -104,6 +104,7 @@
       <w:r>
         <w:t>?</w:t>
       </w:r>
+      <w:bookmarkEnd w:id="1"/>
     </w:p>
     <w:p>
       <w:proofErr w:type="spellStart"/>
@@ -340,7 +341,27 @@
       </w:r>
       <w:proofErr w:type="spellEnd"/>
       <w:r>
-        <w:t xml:space="preserve"> have gone down over the last few years, there're still a few of them out there with a good deal of them available for downloading. If you happen to be a veteran </w:t>
+        <w:t xml:space="preserve"> have gone down</w:t>
+      </w:r>
+      <w:r>
+        <w:t xml:space="preserve"> over the last few years, there a</w:t>
+      </w:r>
+      <w:r>
+        <w:t xml:space="preserve">re still a few of them out there with a good deal of </w:t>
+      </w:r>
+      <w:r>
+        <w:t>nice stuff</w:t>
+      </w:r>
+      <w:r>
+        <w:t xml:space="preserve"> available for downloading. </w:t>
+      </w:r>
+    </w:p>
+    <w:p>
+      <w:r>
+        <w:t>So i</w:t>
+      </w:r>
+      <w:r>
+        <w:t xml:space="preserve">f you happen to be a veteran </w:t>
       </w:r>
       <w:proofErr w:type="spellStart"/>
       <w:r>
@@ -382,20 +403,850 @@
       <w:r>
         <w:t xml:space="preserve"> collection.</w:t>
       </w:r>
+      <w:r>
+        <w:t xml:space="preserve"> Here is where </w:t>
+      </w:r>
+      <w:proofErr w:type="spellStart"/>
+      <w:r>
+        <w:rPr>
+          <w:rFonts w:ascii="Courier New" w:hAnsi="Courier New" w:cs="Courier New"/>
+          <w:b/>
+        </w:rPr>
+        <w:t>StormCat</w:t>
+      </w:r>
+      <w:proofErr w:type="spellEnd"/>
+      <w:r>
+        <w:t xml:space="preserve"> comes in help, providing you with a handy tool for cataloguing all the </w:t>
+      </w:r>
+      <w:proofErr w:type="spellStart"/>
+      <w:r>
+        <w:t>addons</w:t>
+      </w:r>
+      <w:proofErr w:type="spellEnd"/>
+      <w:r>
+        <w:t xml:space="preserve"> and the individual assets in your collection.</w:t>
+      </w:r>
     </w:p>
     <w:p/>
     <w:p>
       <w:pPr>
         <w:pStyle w:val="Ttulo2"/>
       </w:pPr>
+      <w:bookmarkStart w:id="2" w:name="_Toc20236379"/>
+      <w:proofErr w:type="spellStart"/>
+      <w:r>
+        <w:t>StormCat</w:t>
+      </w:r>
+      <w:proofErr w:type="spellEnd"/>
+      <w:r>
+        <w:t xml:space="preserve"> </w:t>
+      </w:r>
       <w:r>
         <w:t>Terminology</w:t>
       </w:r>
+      <w:bookmarkEnd w:id="2"/>
+    </w:p>
+    <w:p>
+      <w:r>
+        <w:t>In this section, a few terms used throughout this guide will be introduced and defined.</w:t>
+      </w:r>
+    </w:p>
+    <w:p>
+      <w:pPr>
+        <w:pStyle w:val="Prrafodelista"/>
+        <w:numPr>
+          <w:ilvl w:val="0"/>
+          <w:numId w:val="3"/>
+        </w:numPr>
+      </w:pPr>
+      <w:r>
+        <w:t xml:space="preserve">A </w:t>
+      </w:r>
+      <w:proofErr w:type="spellStart"/>
+      <w:r>
+        <w:rPr>
+          <w:b/>
+          <w:i/>
+        </w:rPr>
+        <w:t>Moviestorm</w:t>
+      </w:r>
+      <w:proofErr w:type="spellEnd"/>
+      <w:r>
+        <w:rPr>
+          <w:b/>
+          <w:i/>
+        </w:rPr>
+        <w:t xml:space="preserve"> </w:t>
+      </w:r>
+      <w:proofErr w:type="spellStart"/>
+      <w:r>
+        <w:rPr>
+          <w:b/>
+          <w:i/>
+        </w:rPr>
+        <w:t>Addon</w:t>
+      </w:r>
+      <w:proofErr w:type="spellEnd"/>
+      <w:r>
+        <w:t xml:space="preserve"> (or simply, </w:t>
+      </w:r>
+      <w:proofErr w:type="spellStart"/>
+      <w:r>
+        <w:rPr>
+          <w:b/>
+          <w:i/>
+        </w:rPr>
+        <w:t>Addon</w:t>
+      </w:r>
+      <w:proofErr w:type="spellEnd"/>
+      <w:r>
+        <w:t xml:space="preserve">) is a set of assets recognized by </w:t>
+      </w:r>
+      <w:proofErr w:type="spellStart"/>
+      <w:r>
+        <w:rPr>
+          <w:rFonts w:ascii="Courier New" w:hAnsi="Courier New" w:cs="Courier New"/>
+          <w:b/>
+        </w:rPr>
+        <w:t>Moviestorm</w:t>
+      </w:r>
+      <w:proofErr w:type="spellEnd"/>
+      <w:r>
+        <w:t xml:space="preserve"> so they can be used by the application during the production of movies.  </w:t>
+      </w:r>
+      <w:r>
+        <w:rPr>
+          <w:highlight w:val="magenta"/>
+        </w:rPr>
+        <w:t>In a ===&gt; section</w:t>
+      </w:r>
+      <w:r>
+        <w:t>, those assets will be described more thoroughly.</w:t>
+      </w:r>
+      <w:r>
+        <w:br/>
+        <w:t xml:space="preserve">Sometimes the term </w:t>
+      </w:r>
+      <w:r>
+        <w:rPr>
+          <w:b/>
+          <w:i/>
+        </w:rPr>
+        <w:t>Content Package</w:t>
+      </w:r>
+      <w:r>
+        <w:t xml:space="preserve"> will be used. From every point of view they are undistinguishable from common </w:t>
+      </w:r>
+      <w:proofErr w:type="spellStart"/>
+      <w:r>
+        <w:t>addons</w:t>
+      </w:r>
+      <w:proofErr w:type="spellEnd"/>
+      <w:r>
+        <w:t xml:space="preserve">, but I reserve this term for the official </w:t>
+      </w:r>
+      <w:proofErr w:type="spellStart"/>
+      <w:r>
+        <w:t>addons</w:t>
+      </w:r>
+      <w:proofErr w:type="spellEnd"/>
+      <w:r>
+        <w:t xml:space="preserve"> created by </w:t>
+      </w:r>
+      <w:proofErr w:type="spellStart"/>
+      <w:r>
+        <w:rPr>
+          <w:rFonts w:ascii="Courier New" w:hAnsi="Courier New" w:cs="Courier New"/>
+          <w:i/>
+        </w:rPr>
+        <w:t>ShortFuze</w:t>
+      </w:r>
+      <w:proofErr w:type="spellEnd"/>
+      <w:r>
+        <w:rPr>
+          <w:rFonts w:ascii="Courier New" w:hAnsi="Courier New" w:cs="Courier New"/>
+          <w:i/>
+        </w:rPr>
+        <w:t>/</w:t>
+      </w:r>
+      <w:proofErr w:type="spellStart"/>
+      <w:r>
+        <w:rPr>
+          <w:rFonts w:ascii="Courier New" w:hAnsi="Courier New" w:cs="Courier New"/>
+          <w:i/>
+        </w:rPr>
+        <w:t>Moviestorm</w:t>
+      </w:r>
+      <w:proofErr w:type="spellEnd"/>
+      <w:r>
+        <w:t>.</w:t>
+      </w:r>
+      <w:r>
+        <w:br/>
+      </w:r>
+      <w:proofErr w:type="spellStart"/>
+      <w:r>
+        <w:t>Addons</w:t>
+      </w:r>
+      <w:proofErr w:type="spellEnd"/>
+      <w:r>
+        <w:t xml:space="preserve"> can be present in two "states":</w:t>
+      </w:r>
+    </w:p>
+    <w:p>
+      <w:pPr>
+        <w:pStyle w:val="Prrafodelista"/>
+        <w:numPr>
+          <w:ilvl w:val="1"/>
+          <w:numId w:val="3"/>
+        </w:numPr>
+      </w:pPr>
+      <w:r>
+        <w:t xml:space="preserve">As </w:t>
+      </w:r>
+      <w:proofErr w:type="spellStart"/>
+      <w:r>
+        <w:t>addon</w:t>
+      </w:r>
+      <w:proofErr w:type="spellEnd"/>
+      <w:r>
+        <w:t xml:space="preserve"> package files: they are files </w:t>
+      </w:r>
+      <w:r>
+        <w:t xml:space="preserve">with a file name followed by an extension </w:t>
+      </w:r>
+      <w:r>
+        <w:rPr>
+          <w:rFonts w:ascii="Courier New" w:hAnsi="Courier New" w:cs="Courier New"/>
+        </w:rPr>
+        <w:t>.</w:t>
+      </w:r>
+      <w:proofErr w:type="spellStart"/>
+      <w:r>
+        <w:rPr>
+          <w:rFonts w:ascii="Courier New" w:hAnsi="Courier New" w:cs="Courier New"/>
+        </w:rPr>
+        <w:t>addon</w:t>
+      </w:r>
+      <w:proofErr w:type="spellEnd"/>
+      <w:r>
+        <w:t xml:space="preserve">. This is the usual format </w:t>
+      </w:r>
+      <w:proofErr w:type="spellStart"/>
+      <w:r>
+        <w:t>addons</w:t>
+      </w:r>
+      <w:proofErr w:type="spellEnd"/>
+      <w:r>
+        <w:t xml:space="preserve"> are distributed. However, they need to be installed, either </w:t>
+      </w:r>
+      <w:r>
+        <w:lastRenderedPageBreak/>
+        <w:t xml:space="preserve">manually or by using the option in the </w:t>
+      </w:r>
+      <w:proofErr w:type="spellStart"/>
+      <w:r>
+        <w:rPr>
+          <w:rFonts w:ascii="Courier New" w:hAnsi="Courier New" w:cs="Courier New"/>
+          <w:b/>
+        </w:rPr>
+        <w:t>Moviestorm</w:t>
+      </w:r>
+      <w:proofErr w:type="spellEnd"/>
+      <w:r>
+        <w:t xml:space="preserve"> application to this purpose.</w:t>
+      </w:r>
+      <w:r>
+        <w:br/>
+        <w:t xml:space="preserve">From a technical point of view </w:t>
+      </w:r>
+      <w:proofErr w:type="spellStart"/>
+      <w:r>
+        <w:t>addon</w:t>
+      </w:r>
+      <w:proofErr w:type="spellEnd"/>
+      <w:r>
+        <w:t xml:space="preserve"> files are simply .zip archives with their extension changed.</w:t>
+      </w:r>
+      <w:r>
+        <w:br/>
+        <w:t xml:space="preserve">NOTE:  </w:t>
+      </w:r>
+      <w:proofErr w:type="spellStart"/>
+      <w:r>
+        <w:t>addon</w:t>
+      </w:r>
+      <w:proofErr w:type="spellEnd"/>
+      <w:r>
+        <w:t xml:space="preserve"> files for every official content package acquired by the user are stored inside the folder </w:t>
+      </w:r>
+      <w:r>
+        <w:rPr>
+          <w:rFonts w:ascii="Courier New" w:hAnsi="Courier New" w:cs="Courier New"/>
+        </w:rPr>
+        <w:t>{</w:t>
+      </w:r>
+      <w:proofErr w:type="spellStart"/>
+      <w:r>
+        <w:rPr>
+          <w:rFonts w:ascii="Courier New" w:hAnsi="Courier New" w:cs="Courier New"/>
+        </w:rPr>
+        <w:t>Moviestorm_Installation_Folder</w:t>
+      </w:r>
+      <w:proofErr w:type="spellEnd"/>
+      <w:r>
+        <w:rPr>
+          <w:rFonts w:ascii="Courier New" w:hAnsi="Courier New" w:cs="Courier New"/>
+        </w:rPr>
+        <w:t>}\download</w:t>
+      </w:r>
+      <w:r>
+        <w:t xml:space="preserve"> , that is, for a typical installation of </w:t>
+      </w:r>
+      <w:proofErr w:type="spellStart"/>
+      <w:r>
+        <w:t>Moviestorm</w:t>
+      </w:r>
+      <w:proofErr w:type="spellEnd"/>
+      <w:r>
+        <w:t xml:space="preserve"> on a Windows 64-bit, the folder at </w:t>
+      </w:r>
+      <w:r>
+        <w:rPr>
+          <w:rFonts w:ascii="Courier New" w:hAnsi="Courier New" w:cs="Courier New"/>
+        </w:rPr>
+        <w:t>C:\Program Files (x86)\</w:t>
+      </w:r>
+      <w:proofErr w:type="spellStart"/>
+      <w:r>
+        <w:rPr>
+          <w:rFonts w:ascii="Courier New" w:hAnsi="Courier New" w:cs="Courier New"/>
+        </w:rPr>
+        <w:t>Moviestorm</w:t>
+      </w:r>
+      <w:proofErr w:type="spellEnd"/>
+      <w:r>
+        <w:rPr>
+          <w:rFonts w:ascii="Courier New" w:hAnsi="Courier New" w:cs="Courier New"/>
+        </w:rPr>
+        <w:t xml:space="preserve">\download </w:t>
+      </w:r>
+    </w:p>
+    <w:p>
+      <w:pPr>
+        <w:pStyle w:val="Prrafodelista"/>
+        <w:numPr>
+          <w:ilvl w:val="1"/>
+          <w:numId w:val="3"/>
+        </w:numPr>
+      </w:pPr>
+      <w:r>
+        <w:t xml:space="preserve">As installed </w:t>
+      </w:r>
+      <w:proofErr w:type="spellStart"/>
+      <w:r>
+        <w:t>addons</w:t>
+      </w:r>
+      <w:proofErr w:type="spellEnd"/>
+      <w:r>
+        <w:t xml:space="preserve">: they appear as folders inside </w:t>
+      </w:r>
+      <w:r>
+        <w:t xml:space="preserve">one of the two </w:t>
+      </w:r>
+      <w:r>
+        <w:t xml:space="preserve"> </w:t>
+      </w:r>
+      <w:proofErr w:type="spellStart"/>
+      <w:r>
+        <w:t>addon</w:t>
+      </w:r>
+      <w:proofErr w:type="spellEnd"/>
+      <w:r>
+        <w:t xml:space="preserve"> installation folders, </w:t>
+      </w:r>
+      <w:proofErr w:type="spellStart"/>
+      <w:r>
+        <w:t>ie</w:t>
+      </w:r>
+      <w:proofErr w:type="spellEnd"/>
+      <w:r>
+        <w:t>:</w:t>
+      </w:r>
+      <w:r>
+        <w:br/>
+      </w:r>
+      <w:r>
+        <w:rPr>
+          <w:u w:val="single"/>
+        </w:rPr>
+        <w:t>Official content packs</w:t>
+      </w:r>
+      <w:r>
+        <w:t xml:space="preserve">:  </w:t>
+      </w:r>
+      <w:r>
+        <w:rPr>
+          <w:rFonts w:ascii="Courier New" w:hAnsi="Courier New" w:cs="Courier New"/>
+        </w:rPr>
+        <w:t>{</w:t>
+      </w:r>
+      <w:proofErr w:type="spellStart"/>
+      <w:r>
+        <w:rPr>
+          <w:rFonts w:ascii="Courier New" w:hAnsi="Courier New" w:cs="Courier New"/>
+        </w:rPr>
+        <w:t>Moviestorm_Installation_Folder</w:t>
+      </w:r>
+      <w:proofErr w:type="spellEnd"/>
+      <w:r>
+        <w:rPr>
+          <w:rFonts w:ascii="Courier New" w:hAnsi="Courier New" w:cs="Courier New"/>
+        </w:rPr>
+        <w:t>}\</w:t>
+      </w:r>
+      <w:proofErr w:type="spellStart"/>
+      <w:r>
+        <w:rPr>
+          <w:rFonts w:ascii="Courier New" w:hAnsi="Courier New" w:cs="Courier New"/>
+        </w:rPr>
+        <w:t>Addons</w:t>
+      </w:r>
+      <w:proofErr w:type="spellEnd"/>
+      <w:r>
+        <w:rPr>
+          <w:rFonts w:ascii="Courier New" w:hAnsi="Courier New" w:cs="Courier New"/>
+        </w:rPr>
+        <w:t xml:space="preserve"> </w:t>
+      </w:r>
+      <w:r>
+        <w:t xml:space="preserve">(for a typical installation of </w:t>
+      </w:r>
+      <w:proofErr w:type="spellStart"/>
+      <w:r>
+        <w:t>Moviestorm</w:t>
+      </w:r>
+      <w:proofErr w:type="spellEnd"/>
+      <w:r>
+        <w:t xml:space="preserve"> on a Windows 64-bit, the folder at </w:t>
+      </w:r>
+      <w:r>
+        <w:rPr>
+          <w:rFonts w:ascii="Courier New" w:hAnsi="Courier New" w:cs="Courier New"/>
+        </w:rPr>
+        <w:t>C:\Program Files (x86)\</w:t>
+      </w:r>
+      <w:proofErr w:type="spellStart"/>
+      <w:r>
+        <w:rPr>
+          <w:rFonts w:ascii="Courier New" w:hAnsi="Courier New" w:cs="Courier New"/>
+        </w:rPr>
+        <w:t>Moviestorm</w:t>
+      </w:r>
+      <w:proofErr w:type="spellEnd"/>
+      <w:r>
+        <w:rPr>
+          <w:rFonts w:ascii="Courier New" w:hAnsi="Courier New" w:cs="Courier New"/>
+        </w:rPr>
+        <w:t>\</w:t>
+      </w:r>
+      <w:proofErr w:type="spellStart"/>
+      <w:r>
+        <w:rPr>
+          <w:rFonts w:ascii="Courier New" w:hAnsi="Courier New" w:cs="Courier New"/>
+        </w:rPr>
+        <w:t>Addons</w:t>
+      </w:r>
+      <w:proofErr w:type="spellEnd"/>
+      <w:r>
+        <w:rPr>
+          <w:rFonts w:ascii="Courier New" w:hAnsi="Courier New" w:cs="Courier New"/>
+        </w:rPr>
+        <w:t>)</w:t>
+      </w:r>
+      <w:r>
+        <w:rPr>
+          <w:rFonts w:ascii="Courier New" w:hAnsi="Courier New" w:cs="Courier New"/>
+        </w:rPr>
+        <w:br/>
+      </w:r>
+      <w:r>
+        <w:rPr>
+          <w:u w:val="single"/>
+        </w:rPr>
+        <w:t xml:space="preserve">User/Third-party </w:t>
+      </w:r>
+      <w:proofErr w:type="spellStart"/>
+      <w:r>
+        <w:rPr>
+          <w:u w:val="single"/>
+        </w:rPr>
+        <w:t>addons</w:t>
+      </w:r>
+      <w:proofErr w:type="spellEnd"/>
+      <w:r>
+        <w:t xml:space="preserve">:  </w:t>
+      </w:r>
+      <w:r>
+        <w:rPr>
+          <w:rFonts w:ascii="Courier New" w:hAnsi="Courier New" w:cs="Courier New"/>
+        </w:rPr>
+        <w:t>{</w:t>
+      </w:r>
+      <w:proofErr w:type="spellStart"/>
+      <w:r>
+        <w:rPr>
+          <w:rFonts w:ascii="Courier New" w:hAnsi="Courier New" w:cs="Courier New"/>
+        </w:rPr>
+        <w:t>Moviestorm_</w:t>
+      </w:r>
+      <w:r>
+        <w:rPr>
+          <w:rFonts w:ascii="Courier New" w:hAnsi="Courier New" w:cs="Courier New"/>
+        </w:rPr>
+        <w:t>User_Data</w:t>
+      </w:r>
+      <w:r>
+        <w:rPr>
+          <w:rFonts w:ascii="Courier New" w:hAnsi="Courier New" w:cs="Courier New"/>
+        </w:rPr>
+        <w:t>_Folder</w:t>
+      </w:r>
+      <w:proofErr w:type="spellEnd"/>
+      <w:r>
+        <w:rPr>
+          <w:rFonts w:ascii="Courier New" w:hAnsi="Courier New" w:cs="Courier New"/>
+        </w:rPr>
+        <w:t>}\</w:t>
+      </w:r>
+      <w:proofErr w:type="spellStart"/>
+      <w:r>
+        <w:rPr>
+          <w:rFonts w:ascii="Courier New" w:hAnsi="Courier New" w:cs="Courier New"/>
+        </w:rPr>
+        <w:t>Addons</w:t>
+      </w:r>
+      <w:proofErr w:type="spellEnd"/>
+      <w:r>
+        <w:rPr>
+          <w:rFonts w:ascii="Courier New" w:hAnsi="Courier New" w:cs="Courier New"/>
+        </w:rPr>
+        <w:t xml:space="preserve"> </w:t>
+      </w:r>
+      <w:r>
+        <w:t xml:space="preserve">(for a typical installation of </w:t>
+      </w:r>
+      <w:proofErr w:type="spellStart"/>
+      <w:r>
+        <w:t>Moviestorm</w:t>
+      </w:r>
+      <w:proofErr w:type="spellEnd"/>
+      <w:r>
+        <w:t xml:space="preserve"> on a Windows 64-bit, the folder at </w:t>
+      </w:r>
+      <w:r>
+        <w:rPr>
+          <w:rFonts w:ascii="Courier New" w:hAnsi="Courier New" w:cs="Courier New"/>
+        </w:rPr>
+        <w:t>C:\Users\</w:t>
+      </w:r>
+      <w:r>
+        <w:rPr>
+          <w:rFonts w:ascii="Courier New" w:hAnsi="Courier New" w:cs="Courier New"/>
+        </w:rPr>
+        <w:t>[</w:t>
+      </w:r>
+      <w:r>
+        <w:rPr>
+          <w:rFonts w:ascii="Courier New" w:hAnsi="Courier New" w:cs="Courier New"/>
+          <w:i/>
+        </w:rPr>
+        <w:t>Your_Username</w:t>
+      </w:r>
+      <w:r>
+        <w:rPr>
+          <w:rFonts w:ascii="Courier New" w:hAnsi="Courier New" w:cs="Courier New"/>
+        </w:rPr>
+        <w:t>]</w:t>
+      </w:r>
+      <w:r>
+        <w:rPr>
+          <w:rFonts w:ascii="Courier New" w:hAnsi="Courier New" w:cs="Courier New"/>
+        </w:rPr>
+        <w:t>\Moviestorm</w:t>
+      </w:r>
+      <w:r>
+        <w:rPr>
+          <w:rFonts w:ascii="Courier New" w:hAnsi="Courier New" w:cs="Courier New"/>
+        </w:rPr>
+        <w:t>\</w:t>
+      </w:r>
+      <w:r>
+        <w:rPr>
+          <w:rFonts w:ascii="Courier New" w:hAnsi="Courier New" w:cs="Courier New"/>
+        </w:rPr>
+        <w:t>Addons)</w:t>
+      </w:r>
+    </w:p>
+    <w:p>
+      <w:pPr>
+        <w:pStyle w:val="Prrafodelista"/>
+        <w:numPr>
+          <w:ilvl w:val="0"/>
+          <w:numId w:val="3"/>
+        </w:numPr>
+      </w:pPr>
+      <w:r>
+        <w:t>An</w:t>
+      </w:r>
+      <w:r>
+        <w:rPr>
+          <w:b/>
+          <w:i/>
+        </w:rPr>
+        <w:t xml:space="preserve"> </w:t>
+      </w:r>
+      <w:proofErr w:type="spellStart"/>
+      <w:r>
+        <w:rPr>
+          <w:b/>
+          <w:i/>
+        </w:rPr>
+        <w:t>Addon</w:t>
+      </w:r>
+      <w:proofErr w:type="spellEnd"/>
+      <w:r>
+        <w:rPr>
+          <w:b/>
+          <w:i/>
+        </w:rPr>
+        <w:t xml:space="preserve"> Catalogu</w:t>
+      </w:r>
+      <w:r>
+        <w:rPr>
+          <w:b/>
+          <w:i/>
+        </w:rPr>
+        <w:t>e</w:t>
+      </w:r>
+      <w:r>
+        <w:t xml:space="preserve"> (or simply,</w:t>
+      </w:r>
+      <w:r>
+        <w:rPr>
+          <w:b/>
+          <w:i/>
+        </w:rPr>
+        <w:t xml:space="preserve"> Catalogu</w:t>
+      </w:r>
+      <w:r>
+        <w:rPr>
+          <w:b/>
+          <w:i/>
+        </w:rPr>
+        <w:t>e</w:t>
+      </w:r>
+      <w:r>
+        <w:t xml:space="preserve">) </w:t>
+      </w:r>
+      <w:r>
+        <w:t>is a collection</w:t>
+      </w:r>
+      <w:r>
+        <w:t xml:space="preserve"> of </w:t>
+      </w:r>
+      <w:proofErr w:type="spellStart"/>
+      <w:r>
+        <w:t>addons</w:t>
+      </w:r>
+      <w:proofErr w:type="spellEnd"/>
+      <w:r>
+        <w:t xml:space="preserve"> created with </w:t>
+      </w:r>
+      <w:proofErr w:type="spellStart"/>
+      <w:r>
+        <w:rPr>
+          <w:rFonts w:ascii="Courier New" w:hAnsi="Courier New" w:cs="Courier New"/>
+          <w:b/>
+        </w:rPr>
+        <w:t>StormCat</w:t>
+      </w:r>
+      <w:proofErr w:type="spellEnd"/>
+      <w:r>
+        <w:t xml:space="preserve">, including information about every </w:t>
+      </w:r>
+      <w:proofErr w:type="spellStart"/>
+      <w:r>
+        <w:t>addon</w:t>
+      </w:r>
+      <w:proofErr w:type="spellEnd"/>
+      <w:r>
+        <w:t>:</w:t>
+      </w:r>
+    </w:p>
+    <w:p>
+      <w:pPr>
+        <w:pStyle w:val="Prrafodelista"/>
+        <w:numPr>
+          <w:ilvl w:val="1"/>
+          <w:numId w:val="3"/>
+        </w:numPr>
+      </w:pPr>
+      <w:r>
+        <w:t xml:space="preserve">General information about the </w:t>
+      </w:r>
+      <w:proofErr w:type="spellStart"/>
+      <w:r>
+        <w:t>addon</w:t>
+      </w:r>
+      <w:proofErr w:type="spellEnd"/>
+      <w:r>
+        <w:t xml:space="preserve">, such as name, publisher, </w:t>
+      </w:r>
+      <w:proofErr w:type="spellStart"/>
+      <w:r>
+        <w:t>datatime</w:t>
+      </w:r>
+      <w:proofErr w:type="spellEnd"/>
+      <w:r>
+        <w:t xml:space="preserve"> of last compilation, size of the mesh, statistics about the assets</w:t>
+      </w:r>
+    </w:p>
+    <w:p>
+      <w:pPr>
+        <w:pStyle w:val="Prrafodelista"/>
+        <w:numPr>
+          <w:ilvl w:val="1"/>
+          <w:numId w:val="3"/>
+        </w:numPr>
+      </w:pPr>
+      <w:r>
+        <w:t xml:space="preserve">Detailed information about every asset inside the </w:t>
+      </w:r>
+      <w:proofErr w:type="spellStart"/>
+      <w:r>
+        <w:t>addon</w:t>
+      </w:r>
+      <w:proofErr w:type="spellEnd"/>
+      <w:r>
+        <w:t>, such as name, type and subtype, tags, etc.</w:t>
+      </w:r>
+    </w:p>
+    <w:p>
+      <w:pPr>
+        <w:pStyle w:val="Prrafodelista"/>
+      </w:pPr>
+      <w:r>
+        <w:t xml:space="preserve">Catalogues are locally stored as files with a extension </w:t>
+      </w:r>
+      <w:r>
+        <w:rPr>
+          <w:rFonts w:ascii="Courier New" w:hAnsi="Courier New" w:cs="Courier New"/>
+        </w:rPr>
+        <w:t>.scat</w:t>
+      </w:r>
+      <w:r>
+        <w:t xml:space="preserve"> and located in the same folder than the application executable.</w:t>
+      </w:r>
+    </w:p>
+    <w:p>
+      <w:pPr>
+        <w:pStyle w:val="Prrafodelista"/>
+      </w:pPr>
+      <w:r>
+        <w:t xml:space="preserve">It's advisable to create a number of different catalogues for different purposes. For example, you may create a catalogue for gathering all the information about the currently installed </w:t>
+      </w:r>
+      <w:proofErr w:type="spellStart"/>
+      <w:r>
+        <w:t>addons</w:t>
+      </w:r>
+      <w:proofErr w:type="spellEnd"/>
+      <w:r>
+        <w:t xml:space="preserve">, and another one for every available </w:t>
+      </w:r>
+      <w:proofErr w:type="spellStart"/>
+      <w:r>
+        <w:t>addon</w:t>
+      </w:r>
+      <w:proofErr w:type="spellEnd"/>
+      <w:r>
+        <w:t xml:space="preserve"> in your collection.</w:t>
+      </w:r>
+    </w:p>
+    <w:p>
+      <w:pPr>
+        <w:pStyle w:val="Prrafodelista"/>
+        <w:numPr>
+          <w:ilvl w:val="0"/>
+          <w:numId w:val="3"/>
+        </w:numPr>
+      </w:pPr>
+      <w:r>
+        <w:t xml:space="preserve">The </w:t>
+      </w:r>
+      <w:r>
+        <w:rPr>
+          <w:b/>
+          <w:i/>
+        </w:rPr>
+        <w:t>Catalogue Index</w:t>
+      </w:r>
+      <w:r>
+        <w:t xml:space="preserve"> is a special file automatically created and managed by </w:t>
+      </w:r>
+      <w:proofErr w:type="spellStart"/>
+      <w:r>
+        <w:rPr>
+          <w:rFonts w:ascii="Courier New" w:hAnsi="Courier New" w:cs="Courier New"/>
+          <w:b/>
+        </w:rPr>
+        <w:t>StormCat</w:t>
+      </w:r>
+      <w:proofErr w:type="spellEnd"/>
+      <w:r>
+        <w:t xml:space="preserve"> with </w:t>
+      </w:r>
+      <w:r>
+        <w:t>very minimalistic</w:t>
+      </w:r>
+      <w:r>
+        <w:t xml:space="preserve"> information</w:t>
+      </w:r>
+      <w:r>
+        <w:t xml:space="preserve"> (its name and description)</w:t>
+      </w:r>
+      <w:r>
+        <w:t xml:space="preserve"> about every Catalogue created by the user and currently existing</w:t>
+      </w:r>
+      <w:r>
+        <w:t>, plus about the name of the current Catalogue loaded by default</w:t>
+      </w:r>
+      <w:r>
+        <w:t>.</w:t>
+      </w:r>
+      <w:r>
+        <w:t xml:space="preserve">  The Catalogue Index is stored as a file named  </w:t>
+      </w:r>
+      <w:r>
+        <w:rPr>
+          <w:rFonts w:ascii="Courier New" w:hAnsi="Courier New" w:cs="Courier New"/>
+        </w:rPr>
+        <w:t>CataloguesIndex.xml</w:t>
+      </w:r>
+      <w:r>
+        <w:t xml:space="preserve"> in the same folder that the application executable.</w:t>
+      </w:r>
+    </w:p>
+    <w:p>
+      <w:r>
+        <w:t xml:space="preserve"> </w:t>
+      </w:r>
     </w:p>
     <w:p>
       <w:pPr>
         <w:pStyle w:val="Ttulo2"/>
       </w:pPr>
+      <w:bookmarkStart w:id="3" w:name="_Toc20236380"/>
       <w:proofErr w:type="spellStart"/>
       <w:r>
         <w:t>Moviestorm</w:t>
@@ -403,6 +1254,508 @@
       <w:proofErr w:type="spellEnd"/>
       <w:r>
         <w:t xml:space="preserve"> Stuff</w:t>
+      </w:r>
+      <w:bookmarkEnd w:id="3"/>
+    </w:p>
+    <w:p>
+      <w:r>
+        <w:t xml:space="preserve">A wide range of different types of assets can be found inside </w:t>
+      </w:r>
+      <w:proofErr w:type="spellStart"/>
+      <w:r>
+        <w:t>Moviestorm</w:t>
+      </w:r>
+      <w:proofErr w:type="spellEnd"/>
+      <w:r>
+        <w:t xml:space="preserve"> </w:t>
+      </w:r>
+      <w:proofErr w:type="spellStart"/>
+      <w:r>
+        <w:t>addons</w:t>
+      </w:r>
+      <w:proofErr w:type="spellEnd"/>
+      <w:r>
+        <w:t>, which can be used for producing our movies.</w:t>
+      </w:r>
+    </w:p>
+    <w:p>
+      <w:r>
+        <w:t xml:space="preserve">In this section will describe every kind of </w:t>
+      </w:r>
+      <w:proofErr w:type="spellStart"/>
+      <w:r>
+        <w:t>Moviestorm</w:t>
+      </w:r>
+      <w:proofErr w:type="spellEnd"/>
+      <w:r>
+        <w:t xml:space="preserve"> asset and what relevant information is associated to each one of them.</w:t>
+      </w:r>
+    </w:p>
+    <w:p>
+      <w:pPr>
+        <w:pStyle w:val="Ttulo3"/>
+      </w:pPr>
+      <w:proofErr w:type="spellStart"/>
+      <w:r>
+        <w:t>Moviestorm</w:t>
+      </w:r>
+      <w:proofErr w:type="spellEnd"/>
+      <w:r>
+        <w:t xml:space="preserve"> </w:t>
+      </w:r>
+      <w:r>
+        <w:t>Pu</w:t>
+      </w:r>
+      <w:r>
+        <w:t>ppets</w:t>
+      </w:r>
+    </w:p>
+    <w:p>
+      <w:r>
+        <w:t xml:space="preserve">Puppets are the actors in our </w:t>
+      </w:r>
+      <w:proofErr w:type="spellStart"/>
+      <w:r>
+        <w:t>Movistorm</w:t>
+      </w:r>
+      <w:proofErr w:type="spellEnd"/>
+      <w:r>
+        <w:t xml:space="preserve"> movies.  Currently, there are only two official puppet models available:</w:t>
+      </w:r>
+    </w:p>
+    <w:p>
+      <w:pPr>
+        <w:pStyle w:val="Prrafodelista"/>
+        <w:numPr>
+          <w:ilvl w:val="0"/>
+          <w:numId w:val="3"/>
+        </w:numPr>
+      </w:pPr>
+      <w:r>
+        <w:rPr>
+          <w:b/>
+        </w:rPr>
+        <w:t>Female01</w:t>
+      </w:r>
+      <w:r>
+        <w:t xml:space="preserve"> - which is the base on which every female actual actor is modeled on</w:t>
+      </w:r>
+    </w:p>
+    <w:p>
+      <w:pPr>
+        <w:pStyle w:val="Prrafodelista"/>
+        <w:numPr>
+          <w:ilvl w:val="0"/>
+          <w:numId w:val="3"/>
+        </w:numPr>
+      </w:pPr>
+      <w:r>
+        <w:rPr>
+          <w:b/>
+        </w:rPr>
+        <w:t>Male01</w:t>
+      </w:r>
+      <w:r>
+        <w:t xml:space="preserve"> - the base for male actors</w:t>
+      </w:r>
+    </w:p>
+    <w:p>
+      <w:r>
+        <w:t xml:space="preserve">Every Puppet model </w:t>
+      </w:r>
+      <w:r>
+        <w:t>is defined essentially by its own specific Puppet Skeleton, made up from a number of bones and which allows a puppet to be animated.</w:t>
+      </w:r>
+    </w:p>
+    <w:p>
+      <w:r>
+        <w:lastRenderedPageBreak/>
+        <w:t xml:space="preserve">Puppets are </w:t>
+      </w:r>
+      <w:r>
+        <w:t>complex entities, for they are made from a few types of assets we'll see later, which are associated to a specific model of puppet in such a way that there's not a straightforward way to use an asset specifically created for a puppet model with another different model.</w:t>
+      </w:r>
+    </w:p>
+    <w:p>
+      <w:r>
+        <w:t xml:space="preserve">Also, animations other that </w:t>
+      </w:r>
+      <w:r>
+        <w:t>pure solo prop animations are associated as well to a specific model of puppet, so each and every puppet model comes with its own set of animations, which can be easily used with another model (for their skeletons are different).</w:t>
+      </w:r>
+    </w:p>
+    <w:p/>
+    <w:p>
+      <w:pPr>
+        <w:pStyle w:val="Ttulo3"/>
+      </w:pPr>
+      <w:r>
+        <w:t>Types of Assets</w:t>
+      </w:r>
+    </w:p>
+    <w:p>
+      <w:r>
+        <w:t xml:space="preserve">So let's see what are the different types of assets a movie is made from in </w:t>
+      </w:r>
+      <w:proofErr w:type="spellStart"/>
+      <w:r>
+        <w:t>Moviestorm</w:t>
+      </w:r>
+      <w:proofErr w:type="spellEnd"/>
+      <w:r>
+        <w:t>:</w:t>
+      </w:r>
+    </w:p>
+    <w:p>
+      <w:pPr>
+        <w:rPr>
+          <w:b/>
+        </w:rPr>
+      </w:pPr>
+      <w:r>
+        <w:rPr>
+          <w:b/>
+        </w:rPr>
+        <w:t xml:space="preserve">1. </w:t>
+      </w:r>
+      <w:r>
+        <w:rPr>
+          <w:b/>
+          <w:u w:val="single"/>
+        </w:rPr>
+        <w:t>Body Parts</w:t>
+      </w:r>
+    </w:p>
+    <w:p>
+      <w:r>
+        <w:t xml:space="preserve">Body Parts are the main component our actual actors are made of. </w:t>
+      </w:r>
+    </w:p>
+    <w:p>
+      <w:r>
+        <w:t>There are a few subtypes of Body Parts:</w:t>
+      </w:r>
+    </w:p>
+    <w:p>
+      <w:pPr>
+        <w:pStyle w:val="Prrafodelista"/>
+        <w:numPr>
+          <w:ilvl w:val="1"/>
+          <w:numId w:val="4"/>
+        </w:numPr>
+        <w:ind w:left="993"/>
+      </w:pPr>
+      <w:r>
+        <w:rPr>
+          <w:b/>
+          <w:u w:val="single"/>
+        </w:rPr>
+        <w:t>Heads</w:t>
+      </w:r>
+      <w:r>
+        <w:t xml:space="preserve">: they're are... well the heads of our </w:t>
+      </w:r>
+      <w:r>
+        <w:t>actual actors</w:t>
+      </w:r>
+    </w:p>
+    <w:p>
+      <w:pPr>
+        <w:pStyle w:val="Prrafodelista"/>
+        <w:numPr>
+          <w:ilvl w:val="1"/>
+          <w:numId w:val="4"/>
+        </w:numPr>
+        <w:ind w:left="993"/>
+      </w:pPr>
+      <w:r>
+        <w:rPr>
+          <w:b/>
+          <w:u w:val="single"/>
+        </w:rPr>
+        <w:t>Bodies</w:t>
+      </w:r>
+      <w:r>
+        <w:t>:</w:t>
+      </w:r>
+      <w:r>
+        <w:t xml:space="preserve"> the made </w:t>
+      </w:r>
+    </w:p>
+    <w:p>
+      <w:pPr>
+        <w:pStyle w:val="Prrafodelista"/>
+        <w:numPr>
+          <w:ilvl w:val="1"/>
+          <w:numId w:val="4"/>
+        </w:numPr>
+        <w:ind w:left="993"/>
+      </w:pPr>
+      <w:r>
+        <w:rPr>
+          <w:b/>
+          <w:u w:val="single"/>
+        </w:rPr>
+        <w:t>Hair</w:t>
+      </w:r>
+      <w:r>
+        <w:t>:</w:t>
+      </w:r>
+    </w:p>
+    <w:p>
+      <w:pPr>
+        <w:pStyle w:val="Prrafodelista"/>
+        <w:numPr>
+          <w:ilvl w:val="1"/>
+          <w:numId w:val="4"/>
+        </w:numPr>
+        <w:ind w:left="993"/>
+      </w:pPr>
+      <w:r>
+        <w:rPr>
+          <w:b/>
+          <w:u w:val="single"/>
+        </w:rPr>
+        <w:t>Accessories</w:t>
+      </w:r>
+      <w:r>
+        <w:t>:</w:t>
+      </w:r>
+      <w:r>
+        <w:t xml:space="preserve"> everything else the actors can wear. </w:t>
+      </w:r>
+      <w:r>
+        <w:t xml:space="preserve"> An actor can be applied an undefined number of Accessories. Too bad, Accessories can be made neither </w:t>
+      </w:r>
+      <w:proofErr w:type="spellStart"/>
+      <w:r>
+        <w:t>morphable</w:t>
+      </w:r>
+      <w:proofErr w:type="spellEnd"/>
+      <w:r>
+        <w:t xml:space="preserve"> nor animated.</w:t>
+      </w:r>
+    </w:p>
+    <w:p>
+      <w:pPr>
+        <w:pStyle w:val="Prrafodelista"/>
+        <w:ind w:left="0"/>
+      </w:pPr>
+      <w:r>
+        <w:t xml:space="preserve">A few considerations </w:t>
+      </w:r>
+      <w:r>
+        <w:t>to take into account in relation to Body Parts:</w:t>
+      </w:r>
+    </w:p>
+    <w:p>
+      <w:pPr>
+        <w:pStyle w:val="Prrafodelista"/>
+        <w:numPr>
+          <w:ilvl w:val="0"/>
+          <w:numId w:val="5"/>
+        </w:numPr>
+        <w:ind w:left="993"/>
+      </w:pPr>
+      <w:r>
+        <w:t>Every puppet model comes with its own set of body parts, which are rigged (bound) to the bones of the model's skeleton, so there's not an easy way to use a body part</w:t>
+      </w:r>
+      <w:r>
+        <w:t xml:space="preserve">: trying to do so would require a very involved and time-consuming process of </w:t>
+      </w:r>
+      <w:r>
+        <w:t xml:space="preserve"> </w:t>
+      </w:r>
+      <w:r>
+        <w:t xml:space="preserve">re-rigging the mesh of the body part to the skeleton </w:t>
+      </w:r>
+      <w:r>
+        <w:t>of the destination puppet model</w:t>
+      </w:r>
+      <w:r>
+        <w:t xml:space="preserve"> (only Accessories use to be easily copied to another puppet model, for they usually are bound to a very low number of bones, mostly </w:t>
+      </w:r>
+      <w:r>
+        <w:t xml:space="preserve">just </w:t>
+      </w:r>
+      <w:r>
+        <w:t>one).</w:t>
+      </w:r>
+    </w:p>
+    <w:p>
+      <w:pPr>
+        <w:pStyle w:val="Prrafodelista"/>
+        <w:numPr>
+          <w:ilvl w:val="0"/>
+          <w:numId w:val="5"/>
+        </w:numPr>
+        <w:ind w:left="993"/>
+      </w:pPr>
+      <w:r>
+        <w:t xml:space="preserve">Most of subtypes of Body Parts, with the only exception of Accessories can be made </w:t>
+      </w:r>
+      <w:proofErr w:type="spellStart"/>
+      <w:r>
+        <w:t>morphable</w:t>
+      </w:r>
+      <w:proofErr w:type="spellEnd"/>
+      <w:r>
+        <w:t>, that is, their dimensions and positions can be adjusted inside some limits defined by the creator of the part.</w:t>
+      </w:r>
+    </w:p>
+    <w:p/>
+    <w:p>
+      <w:pPr>
+        <w:rPr>
+          <w:b/>
+        </w:rPr>
+      </w:pPr>
+      <w:r>
+        <w:rPr>
+          <w:b/>
+        </w:rPr>
+        <w:t xml:space="preserve">2. </w:t>
+      </w:r>
+      <w:r>
+        <w:rPr>
+          <w:b/>
+          <w:u w:val="single"/>
+        </w:rPr>
+        <w:t>Decals</w:t>
+      </w:r>
+    </w:p>
+    <w:p/>
+    <w:p/>
+    <w:p>
+      <w:pPr>
+        <w:rPr>
+          <w:b/>
+        </w:rPr>
+      </w:pPr>
+      <w:r>
+        <w:rPr>
+          <w:b/>
+        </w:rPr>
+        <w:t>3</w:t>
+      </w:r>
+      <w:r>
+        <w:rPr>
+          <w:b/>
+        </w:rPr>
+        <w:t xml:space="preserve">. </w:t>
+      </w:r>
+      <w:r>
+        <w:rPr>
+          <w:b/>
+          <w:u w:val="single"/>
+        </w:rPr>
+        <w:t>Animations (and Verbs)</w:t>
+      </w:r>
+    </w:p>
+    <w:p/>
+    <w:p>
+      <w:pPr>
+        <w:rPr>
+          <w:b/>
+        </w:rPr>
+      </w:pPr>
+      <w:r>
+        <w:rPr>
+          <w:b/>
+        </w:rPr>
+        <w:t>4</w:t>
+      </w:r>
+      <w:r>
+        <w:rPr>
+          <w:b/>
+        </w:rPr>
+        <w:t xml:space="preserve">. </w:t>
+      </w:r>
+      <w:r>
+        <w:rPr>
+          <w:b/>
+          <w:u w:val="single"/>
+        </w:rPr>
+        <w:t>Materials</w:t>
+      </w:r>
+    </w:p>
+    <w:p/>
+    <w:p/>
+    <w:p/>
+    <w:p>
+      <w:pPr>
+        <w:pStyle w:val="Prrafodelista"/>
+        <w:numPr>
+          <w:ilvl w:val="0"/>
+          <w:numId w:val="4"/>
+        </w:numPr>
+      </w:pPr>
+      <w:r>
+        <w:t>Decals:</w:t>
+      </w:r>
+    </w:p>
+    <w:p>
+      <w:pPr>
+        <w:pStyle w:val="Prrafodelista"/>
+        <w:numPr>
+          <w:ilvl w:val="0"/>
+          <w:numId w:val="4"/>
+        </w:numPr>
+      </w:pPr>
+      <w:r>
+        <w:t>Animations:</w:t>
+      </w:r>
+    </w:p>
+    <w:p/>
+    <w:p>
+      <w:pPr>
+        <w:pStyle w:val="Prrafodelista"/>
+        <w:numPr>
+          <w:ilvl w:val="0"/>
+          <w:numId w:val="3"/>
+        </w:numPr>
+      </w:pPr>
+    </w:p>
+    <w:p/>
+    <w:p>
+      <w:r>
+        <w:lastRenderedPageBreak/>
+        <w:t>Props</w:t>
+      </w:r>
+    </w:p>
+    <w:p>
+      <w:r>
+        <w:t>...</w:t>
+      </w:r>
+    </w:p>
+    <w:p>
+      <w:r>
+        <w:t xml:space="preserve">Other (not part of </w:t>
+      </w:r>
+      <w:proofErr w:type="spellStart"/>
+      <w:r>
+        <w:t>addons</w:t>
+      </w:r>
+      <w:proofErr w:type="spellEnd"/>
+      <w:r>
+        <w:t xml:space="preserve">): </w:t>
+      </w:r>
+    </w:p>
+    <w:p>
+      <w:r>
+        <w:tab/>
+        <w:t>Set: Walls, Ceiling,  Terrain, general Lightning</w:t>
+      </w:r>
+    </w:p>
+    <w:p>
+      <w:r>
+        <w:tab/>
+        <w:t>No set: cameras.</w:t>
+      </w:r>
+    </w:p>
+    <w:p>
+      <w:r>
+        <w:tab/>
       </w:r>
     </w:p>
     <w:p>
@@ -421,6 +1774,7 @@
       <w:pPr>
         <w:pStyle w:val="Ttulo2"/>
       </w:pPr>
+      <w:bookmarkStart w:id="4" w:name="_Toc20236381"/>
       <w:proofErr w:type="spellStart"/>
       <w:r>
         <w:t>Addon</w:t>
@@ -429,30 +1783,54 @@
       <w:r>
         <w:t xml:space="preserve"> Catalogues</w:t>
       </w:r>
+      <w:bookmarkEnd w:id="4"/>
+    </w:p>
+    <w:p>
+      <w:pPr>
+        <w:sectPr>
+          <w:pgSz w:w="11906" w:h="16838"/>
+          <w:pgMar w:top="1134" w:right="851" w:bottom="1134" w:left="1418" w:header="709" w:footer="709" w:gutter="0"/>
+          <w:cols w:space="708"/>
+          <w:docGrid w:linePitch="360"/>
+        </w:sectPr>
+      </w:pPr>
     </w:p>
     <w:p/>
     <w:p>
       <w:pPr>
         <w:pStyle w:val="Ttulo1"/>
       </w:pPr>
+      <w:bookmarkStart w:id="5" w:name="_Toc20236382"/>
       <w:r>
         <w:t>Installation</w:t>
       </w:r>
+      <w:bookmarkEnd w:id="5"/>
     </w:p>
     <w:p>
       <w:r>
         <w:t>Requirements</w:t>
       </w:r>
     </w:p>
+    <w:p>
+      <w:pPr>
+        <w:sectPr>
+          <w:pgSz w:w="11906" w:h="16838"/>
+          <w:pgMar w:top="1134" w:right="851" w:bottom="1134" w:left="1418" w:header="709" w:footer="709" w:gutter="0"/>
+          <w:cols w:space="708"/>
+          <w:docGrid w:linePitch="360"/>
+        </w:sectPr>
+      </w:pPr>
+    </w:p>
     <w:p/>
     <w:p>
       <w:pPr>
         <w:pStyle w:val="Ttulo1"/>
       </w:pPr>
-      <w:r>
-        <w:lastRenderedPageBreak/>
+      <w:bookmarkStart w:id="6" w:name="_Toc20236383"/>
+      <w:r>
         <w:t>How  To Use</w:t>
       </w:r>
+      <w:bookmarkEnd w:id="6"/>
     </w:p>
     <w:p>
       <w:r>
@@ -557,6 +1935,566 @@
         <w:t>A</w:t>
       </w:r>
     </w:p>
+    <w:p>
+      <w:pPr>
+        <w:sectPr>
+          <w:pgSz w:w="11906" w:h="16838"/>
+          <w:pgMar w:top="1134" w:right="851" w:bottom="1134" w:left="1418" w:header="709" w:footer="709" w:gutter="0"/>
+          <w:cols w:space="708"/>
+          <w:docGrid w:linePitch="360"/>
+        </w:sectPr>
+      </w:pPr>
+    </w:p>
+    <w:p/>
+    <w:sdt>
+      <w:sdtPr>
+        <w:rPr>
+          <w:rFonts w:asciiTheme="minorHAnsi" w:eastAsiaTheme="minorEastAsia" w:hAnsiTheme="minorHAnsi" w:cstheme="minorBidi"/>
+          <w:b w:val="0"/>
+          <w:bCs w:val="0"/>
+          <w:color w:val="auto"/>
+          <w:sz w:val="22"/>
+          <w:szCs w:val="22"/>
+          <w:lang w:val="en-US" w:eastAsia="es-ES"/>
+        </w:rPr>
+        <w:id w:val="20926552"/>
+        <w:docPartObj>
+          <w:docPartGallery w:val="Table of Contents"/>
+          <w:docPartUnique/>
+        </w:docPartObj>
+      </w:sdtPr>
+      <w:sdtContent>
+        <w:p>
+          <w:pPr>
+            <w:pStyle w:val="TtulodeTDC"/>
+            <w:rPr>
+              <w:lang w:val="en-US"/>
+            </w:rPr>
+          </w:pPr>
+          <w:r>
+            <w:rPr>
+              <w:lang w:val="en-US"/>
+            </w:rPr>
+            <w:t>Index</w:t>
+          </w:r>
+        </w:p>
+        <w:p>
+          <w:pPr>
+            <w:pStyle w:val="TDC1"/>
+            <w:tabs>
+              <w:tab w:val="right" w:leader="dot" w:pos="9627"/>
+            </w:tabs>
+            <w:rPr>
+              <w:noProof/>
+              <w:lang w:val="es-ES"/>
+            </w:rPr>
+          </w:pPr>
+          <w:r>
+            <w:rPr>
+              <w:lang w:val="es-ES"/>
+            </w:rPr>
+            <w:fldChar w:fldCharType="begin"/>
+          </w:r>
+          <w:r>
+            <w:rPr>
+              <w:lang w:val="es-ES"/>
+            </w:rPr>
+            <w:instrText xml:space="preserve"> TOC \o "1-3" \h \z \u </w:instrText>
+          </w:r>
+          <w:r>
+            <w:rPr>
+              <w:lang w:val="es-ES"/>
+            </w:rPr>
+            <w:fldChar w:fldCharType="separate"/>
+          </w:r>
+          <w:hyperlink w:anchor="_Toc20236377" w:history="1">
+            <w:r>
+              <w:rPr>
+                <w:rStyle w:val="Hipervnculo"/>
+                <w:noProof/>
+              </w:rPr>
+              <w:t>Introduction</w:t>
+            </w:r>
+            <w:r>
+              <w:rPr>
+                <w:noProof/>
+                <w:webHidden/>
+              </w:rPr>
+              <w:tab/>
+            </w:r>
+            <w:r>
+              <w:rPr>
+                <w:noProof/>
+                <w:webHidden/>
+              </w:rPr>
+              <w:fldChar w:fldCharType="begin"/>
+            </w:r>
+            <w:r>
+              <w:rPr>
+                <w:noProof/>
+                <w:webHidden/>
+              </w:rPr>
+              <w:instrText xml:space="preserve"> PAGEREF _Toc20236377 \h </w:instrText>
+            </w:r>
+            <w:r>
+              <w:rPr>
+                <w:noProof/>
+                <w:webHidden/>
+              </w:rPr>
+            </w:r>
+            <w:r>
+              <w:rPr>
+                <w:noProof/>
+                <w:webHidden/>
+              </w:rPr>
+              <w:fldChar w:fldCharType="separate"/>
+            </w:r>
+            <w:r>
+              <w:rPr>
+                <w:noProof/>
+                <w:webHidden/>
+              </w:rPr>
+              <w:t>1</w:t>
+            </w:r>
+            <w:r>
+              <w:rPr>
+                <w:noProof/>
+                <w:webHidden/>
+              </w:rPr>
+              <w:fldChar w:fldCharType="end"/>
+            </w:r>
+          </w:hyperlink>
+        </w:p>
+        <w:p>
+          <w:pPr>
+            <w:pStyle w:val="TDC2"/>
+            <w:tabs>
+              <w:tab w:val="right" w:leader="dot" w:pos="9627"/>
+            </w:tabs>
+            <w:rPr>
+              <w:noProof/>
+              <w:lang w:val="es-ES"/>
+            </w:rPr>
+          </w:pPr>
+          <w:hyperlink w:anchor="_Toc20236378" w:history="1">
+            <w:r>
+              <w:rPr>
+                <w:rStyle w:val="Hipervnculo"/>
+                <w:noProof/>
+              </w:rPr>
+              <w:t>What is StormCat?</w:t>
+            </w:r>
+            <w:r>
+              <w:rPr>
+                <w:noProof/>
+                <w:webHidden/>
+              </w:rPr>
+              <w:tab/>
+            </w:r>
+            <w:r>
+              <w:rPr>
+                <w:noProof/>
+                <w:webHidden/>
+              </w:rPr>
+              <w:fldChar w:fldCharType="begin"/>
+            </w:r>
+            <w:r>
+              <w:rPr>
+                <w:noProof/>
+                <w:webHidden/>
+              </w:rPr>
+              <w:instrText xml:space="preserve"> PAGEREF _Toc20236378 \h </w:instrText>
+            </w:r>
+            <w:r>
+              <w:rPr>
+                <w:noProof/>
+                <w:webHidden/>
+              </w:rPr>
+            </w:r>
+            <w:r>
+              <w:rPr>
+                <w:noProof/>
+                <w:webHidden/>
+              </w:rPr>
+              <w:fldChar w:fldCharType="separate"/>
+            </w:r>
+            <w:r>
+              <w:rPr>
+                <w:noProof/>
+                <w:webHidden/>
+              </w:rPr>
+              <w:t>1</w:t>
+            </w:r>
+            <w:r>
+              <w:rPr>
+                <w:noProof/>
+                <w:webHidden/>
+              </w:rPr>
+              <w:fldChar w:fldCharType="end"/>
+            </w:r>
+          </w:hyperlink>
+        </w:p>
+        <w:p>
+          <w:pPr>
+            <w:pStyle w:val="TDC2"/>
+            <w:tabs>
+              <w:tab w:val="right" w:leader="dot" w:pos="9627"/>
+            </w:tabs>
+            <w:rPr>
+              <w:noProof/>
+              <w:lang w:val="es-ES"/>
+            </w:rPr>
+          </w:pPr>
+          <w:hyperlink w:anchor="_Toc20236379" w:history="1">
+            <w:r>
+              <w:rPr>
+                <w:rStyle w:val="Hipervnculo"/>
+                <w:noProof/>
+              </w:rPr>
+              <w:t>StormCat Terminology</w:t>
+            </w:r>
+            <w:r>
+              <w:rPr>
+                <w:noProof/>
+                <w:webHidden/>
+              </w:rPr>
+              <w:tab/>
+            </w:r>
+            <w:r>
+              <w:rPr>
+                <w:noProof/>
+                <w:webHidden/>
+              </w:rPr>
+              <w:fldChar w:fldCharType="begin"/>
+            </w:r>
+            <w:r>
+              <w:rPr>
+                <w:noProof/>
+                <w:webHidden/>
+              </w:rPr>
+              <w:instrText xml:space="preserve"> PAGEREF _Toc20236379 \h </w:instrText>
+            </w:r>
+            <w:r>
+              <w:rPr>
+                <w:noProof/>
+                <w:webHidden/>
+              </w:rPr>
+            </w:r>
+            <w:r>
+              <w:rPr>
+                <w:noProof/>
+                <w:webHidden/>
+              </w:rPr>
+              <w:fldChar w:fldCharType="separate"/>
+            </w:r>
+            <w:r>
+              <w:rPr>
+                <w:noProof/>
+                <w:webHidden/>
+              </w:rPr>
+              <w:t>1</w:t>
+            </w:r>
+            <w:r>
+              <w:rPr>
+                <w:noProof/>
+                <w:webHidden/>
+              </w:rPr>
+              <w:fldChar w:fldCharType="end"/>
+            </w:r>
+          </w:hyperlink>
+        </w:p>
+        <w:p>
+          <w:pPr>
+            <w:pStyle w:val="TDC2"/>
+            <w:tabs>
+              <w:tab w:val="right" w:leader="dot" w:pos="9627"/>
+            </w:tabs>
+            <w:rPr>
+              <w:noProof/>
+              <w:lang w:val="es-ES"/>
+            </w:rPr>
+          </w:pPr>
+          <w:hyperlink w:anchor="_Toc20236380" w:history="1">
+            <w:r>
+              <w:rPr>
+                <w:rStyle w:val="Hipervnculo"/>
+                <w:noProof/>
+              </w:rPr>
+              <w:t>Moviestorm Stuff</w:t>
+            </w:r>
+            <w:r>
+              <w:rPr>
+                <w:noProof/>
+                <w:webHidden/>
+              </w:rPr>
+              <w:tab/>
+            </w:r>
+            <w:r>
+              <w:rPr>
+                <w:noProof/>
+                <w:webHidden/>
+              </w:rPr>
+              <w:fldChar w:fldCharType="begin"/>
+            </w:r>
+            <w:r>
+              <w:rPr>
+                <w:noProof/>
+                <w:webHidden/>
+              </w:rPr>
+              <w:instrText xml:space="preserve"> PAGEREF _Toc20236380 \h </w:instrText>
+            </w:r>
+            <w:r>
+              <w:rPr>
+                <w:noProof/>
+                <w:webHidden/>
+              </w:rPr>
+            </w:r>
+            <w:r>
+              <w:rPr>
+                <w:noProof/>
+                <w:webHidden/>
+              </w:rPr>
+              <w:fldChar w:fldCharType="separate"/>
+            </w:r>
+            <w:r>
+              <w:rPr>
+                <w:noProof/>
+                <w:webHidden/>
+              </w:rPr>
+              <w:t>2</w:t>
+            </w:r>
+            <w:r>
+              <w:rPr>
+                <w:noProof/>
+                <w:webHidden/>
+              </w:rPr>
+              <w:fldChar w:fldCharType="end"/>
+            </w:r>
+          </w:hyperlink>
+        </w:p>
+        <w:p>
+          <w:pPr>
+            <w:pStyle w:val="TDC2"/>
+            <w:tabs>
+              <w:tab w:val="right" w:leader="dot" w:pos="9627"/>
+            </w:tabs>
+            <w:rPr>
+              <w:noProof/>
+              <w:lang w:val="es-ES"/>
+            </w:rPr>
+          </w:pPr>
+          <w:hyperlink w:anchor="_Toc20236381" w:history="1">
+            <w:r>
+              <w:rPr>
+                <w:rStyle w:val="Hipervnculo"/>
+                <w:noProof/>
+              </w:rPr>
+              <w:t>Addon Catalogues</w:t>
+            </w:r>
+            <w:r>
+              <w:rPr>
+                <w:noProof/>
+                <w:webHidden/>
+              </w:rPr>
+              <w:tab/>
+            </w:r>
+            <w:r>
+              <w:rPr>
+                <w:noProof/>
+                <w:webHidden/>
+              </w:rPr>
+              <w:fldChar w:fldCharType="begin"/>
+            </w:r>
+            <w:r>
+              <w:rPr>
+                <w:noProof/>
+                <w:webHidden/>
+              </w:rPr>
+              <w:instrText xml:space="preserve"> PAGEREF _Toc20236381 \h </w:instrText>
+            </w:r>
+            <w:r>
+              <w:rPr>
+                <w:noProof/>
+                <w:webHidden/>
+              </w:rPr>
+            </w:r>
+            <w:r>
+              <w:rPr>
+                <w:noProof/>
+                <w:webHidden/>
+              </w:rPr>
+              <w:fldChar w:fldCharType="separate"/>
+            </w:r>
+            <w:r>
+              <w:rPr>
+                <w:noProof/>
+                <w:webHidden/>
+              </w:rPr>
+              <w:t>2</w:t>
+            </w:r>
+            <w:r>
+              <w:rPr>
+                <w:noProof/>
+                <w:webHidden/>
+              </w:rPr>
+              <w:fldChar w:fldCharType="end"/>
+            </w:r>
+          </w:hyperlink>
+        </w:p>
+        <w:p>
+          <w:pPr>
+            <w:pStyle w:val="TDC1"/>
+            <w:tabs>
+              <w:tab w:val="right" w:leader="dot" w:pos="9627"/>
+            </w:tabs>
+            <w:rPr>
+              <w:noProof/>
+              <w:lang w:val="es-ES"/>
+            </w:rPr>
+          </w:pPr>
+          <w:hyperlink w:anchor="_Toc20236382" w:history="1">
+            <w:r>
+              <w:rPr>
+                <w:rStyle w:val="Hipervnculo"/>
+                <w:noProof/>
+              </w:rPr>
+              <w:t>Installation</w:t>
+            </w:r>
+            <w:r>
+              <w:rPr>
+                <w:noProof/>
+                <w:webHidden/>
+              </w:rPr>
+              <w:tab/>
+            </w:r>
+            <w:r>
+              <w:rPr>
+                <w:noProof/>
+                <w:webHidden/>
+              </w:rPr>
+              <w:fldChar w:fldCharType="begin"/>
+            </w:r>
+            <w:r>
+              <w:rPr>
+                <w:noProof/>
+                <w:webHidden/>
+              </w:rPr>
+              <w:instrText xml:space="preserve"> PAGEREF _Toc20236382 \h </w:instrText>
+            </w:r>
+            <w:r>
+              <w:rPr>
+                <w:noProof/>
+                <w:webHidden/>
+              </w:rPr>
+            </w:r>
+            <w:r>
+              <w:rPr>
+                <w:noProof/>
+                <w:webHidden/>
+              </w:rPr>
+              <w:fldChar w:fldCharType="separate"/>
+            </w:r>
+            <w:r>
+              <w:rPr>
+                <w:noProof/>
+                <w:webHidden/>
+              </w:rPr>
+              <w:t>3</w:t>
+            </w:r>
+            <w:r>
+              <w:rPr>
+                <w:noProof/>
+                <w:webHidden/>
+              </w:rPr>
+              <w:fldChar w:fldCharType="end"/>
+            </w:r>
+          </w:hyperlink>
+        </w:p>
+        <w:p>
+          <w:pPr>
+            <w:pStyle w:val="TDC1"/>
+            <w:tabs>
+              <w:tab w:val="right" w:leader="dot" w:pos="9627"/>
+            </w:tabs>
+            <w:rPr>
+              <w:noProof/>
+              <w:lang w:val="es-ES"/>
+            </w:rPr>
+          </w:pPr>
+          <w:hyperlink w:anchor="_Toc20236383" w:history="1">
+            <w:r>
+              <w:rPr>
+                <w:rStyle w:val="Hipervnculo"/>
+                <w:noProof/>
+              </w:rPr>
+              <w:t>How  To Use</w:t>
+            </w:r>
+            <w:r>
+              <w:rPr>
+                <w:noProof/>
+                <w:webHidden/>
+              </w:rPr>
+              <w:tab/>
+            </w:r>
+            <w:r>
+              <w:rPr>
+                <w:noProof/>
+                <w:webHidden/>
+              </w:rPr>
+              <w:fldChar w:fldCharType="begin"/>
+            </w:r>
+            <w:r>
+              <w:rPr>
+                <w:noProof/>
+                <w:webHidden/>
+              </w:rPr>
+              <w:instrText xml:space="preserve"> PAGEREF _Toc20236383 \h </w:instrText>
+            </w:r>
+            <w:r>
+              <w:rPr>
+                <w:noProof/>
+                <w:webHidden/>
+              </w:rPr>
+            </w:r>
+            <w:r>
+              <w:rPr>
+                <w:noProof/>
+                <w:webHidden/>
+              </w:rPr>
+              <w:fldChar w:fldCharType="separate"/>
+            </w:r>
+            <w:r>
+              <w:rPr>
+                <w:noProof/>
+                <w:webHidden/>
+              </w:rPr>
+              <w:t>4</w:t>
+            </w:r>
+            <w:r>
+              <w:rPr>
+                <w:noProof/>
+                <w:webHidden/>
+              </w:rPr>
+              <w:fldChar w:fldCharType="end"/>
+            </w:r>
+          </w:hyperlink>
+        </w:p>
+        <w:p>
+          <w:pPr>
+            <w:rPr>
+              <w:lang w:val="es-ES"/>
+            </w:rPr>
+          </w:pPr>
+          <w:r>
+            <w:rPr>
+              <w:lang w:val="es-ES"/>
+            </w:rPr>
+            <w:fldChar w:fldCharType="end"/>
+          </w:r>
+        </w:p>
+      </w:sdtContent>
+    </w:sdt>
+    <w:p/>
     <w:sectPr>
       <w:pgSz w:w="11906" w:h="16838"/>
       <w:pgMar w:top="1134" w:right="851" w:bottom="1134" w:left="1418" w:header="709" w:footer="709" w:gutter="0"/>
@@ -656,6 +2594,318 @@
     </w:lvl>
   </w:abstractNum>
   <w:abstractNum w:abstractNumId="1">
+    <w:nsid w:val="1C757E4D"/>
+    <w:multiLevelType w:val="hybridMultilevel"/>
+    <w:tmpl w:val="FA9A98EC"/>
+    <w:lvl w:ilvl="0" w:tplc="0C0A0001">
+      <w:start w:val="1"/>
+      <w:numFmt w:val="bullet"/>
+      <w:lvlText w:val=""/>
+      <w:lvlJc w:val="left"/>
+      <w:pPr>
+        <w:ind w:left="720" w:hanging="360"/>
+      </w:pPr>
+      <w:rPr>
+        <w:rFonts w:ascii="Symbol" w:hAnsi="Symbol" w:hint="default"/>
+      </w:rPr>
+    </w:lvl>
+    <w:lvl w:ilvl="1" w:tplc="0C0A0003">
+      <w:start w:val="1"/>
+      <w:numFmt w:val="bullet"/>
+      <w:lvlText w:val="o"/>
+      <w:lvlJc w:val="left"/>
+      <w:pPr>
+        <w:ind w:left="1440" w:hanging="360"/>
+      </w:pPr>
+      <w:rPr>
+        <w:rFonts w:ascii="Courier New" w:hAnsi="Courier New" w:cs="Courier New" w:hint="default"/>
+      </w:rPr>
+    </w:lvl>
+    <w:lvl w:ilvl="2" w:tplc="0C0A0005" w:tentative="1">
+      <w:start w:val="1"/>
+      <w:numFmt w:val="bullet"/>
+      <w:lvlText w:val=""/>
+      <w:lvlJc w:val="left"/>
+      <w:pPr>
+        <w:ind w:left="2160" w:hanging="360"/>
+      </w:pPr>
+      <w:rPr>
+        <w:rFonts w:ascii="Wingdings" w:hAnsi="Wingdings" w:hint="default"/>
+      </w:rPr>
+    </w:lvl>
+    <w:lvl w:ilvl="3" w:tplc="0C0A0001" w:tentative="1">
+      <w:start w:val="1"/>
+      <w:numFmt w:val="bullet"/>
+      <w:lvlText w:val=""/>
+      <w:lvlJc w:val="left"/>
+      <w:pPr>
+        <w:ind w:left="2880" w:hanging="360"/>
+      </w:pPr>
+      <w:rPr>
+        <w:rFonts w:ascii="Symbol" w:hAnsi="Symbol" w:hint="default"/>
+      </w:rPr>
+    </w:lvl>
+    <w:lvl w:ilvl="4" w:tplc="0C0A0003" w:tentative="1">
+      <w:start w:val="1"/>
+      <w:numFmt w:val="bullet"/>
+      <w:lvlText w:val="o"/>
+      <w:lvlJc w:val="left"/>
+      <w:pPr>
+        <w:ind w:left="3600" w:hanging="360"/>
+      </w:pPr>
+      <w:rPr>
+        <w:rFonts w:ascii="Courier New" w:hAnsi="Courier New" w:cs="Courier New" w:hint="default"/>
+      </w:rPr>
+    </w:lvl>
+    <w:lvl w:ilvl="5" w:tplc="0C0A0005" w:tentative="1">
+      <w:start w:val="1"/>
+      <w:numFmt w:val="bullet"/>
+      <w:lvlText w:val=""/>
+      <w:lvlJc w:val="left"/>
+      <w:pPr>
+        <w:ind w:left="4320" w:hanging="360"/>
+      </w:pPr>
+      <w:rPr>
+        <w:rFonts w:ascii="Wingdings" w:hAnsi="Wingdings" w:hint="default"/>
+      </w:rPr>
+    </w:lvl>
+    <w:lvl w:ilvl="6" w:tplc="0C0A0001" w:tentative="1">
+      <w:start w:val="1"/>
+      <w:numFmt w:val="bullet"/>
+      <w:lvlText w:val=""/>
+      <w:lvlJc w:val="left"/>
+      <w:pPr>
+        <w:ind w:left="5040" w:hanging="360"/>
+      </w:pPr>
+      <w:rPr>
+        <w:rFonts w:ascii="Symbol" w:hAnsi="Symbol" w:hint="default"/>
+      </w:rPr>
+    </w:lvl>
+    <w:lvl w:ilvl="7" w:tplc="0C0A0003" w:tentative="1">
+      <w:start w:val="1"/>
+      <w:numFmt w:val="bullet"/>
+      <w:lvlText w:val="o"/>
+      <w:lvlJc w:val="left"/>
+      <w:pPr>
+        <w:ind w:left="5760" w:hanging="360"/>
+      </w:pPr>
+      <w:rPr>
+        <w:rFonts w:ascii="Courier New" w:hAnsi="Courier New" w:cs="Courier New" w:hint="default"/>
+      </w:rPr>
+    </w:lvl>
+    <w:lvl w:ilvl="8" w:tplc="0C0A0005" w:tentative="1">
+      <w:start w:val="1"/>
+      <w:numFmt w:val="bullet"/>
+      <w:lvlText w:val=""/>
+      <w:lvlJc w:val="left"/>
+      <w:pPr>
+        <w:ind w:left="6480" w:hanging="360"/>
+      </w:pPr>
+      <w:rPr>
+        <w:rFonts w:ascii="Wingdings" w:hAnsi="Wingdings" w:hint="default"/>
+      </w:rPr>
+    </w:lvl>
+  </w:abstractNum>
+  <w:abstractNum w:abstractNumId="2">
+    <w:nsid w:val="40F35D16"/>
+    <w:multiLevelType w:val="hybridMultilevel"/>
+    <w:tmpl w:val="D6948240"/>
+    <w:lvl w:ilvl="0" w:tplc="0C0A0001">
+      <w:start w:val="1"/>
+      <w:numFmt w:val="bullet"/>
+      <w:lvlText w:val=""/>
+      <w:lvlJc w:val="left"/>
+      <w:pPr>
+        <w:ind w:left="720" w:hanging="360"/>
+      </w:pPr>
+      <w:rPr>
+        <w:rFonts w:ascii="Symbol" w:hAnsi="Symbol" w:hint="default"/>
+      </w:rPr>
+    </w:lvl>
+    <w:lvl w:ilvl="1" w:tplc="0C0A0003">
+      <w:start w:val="1"/>
+      <w:numFmt w:val="bullet"/>
+      <w:lvlText w:val="o"/>
+      <w:lvlJc w:val="left"/>
+      <w:pPr>
+        <w:ind w:left="1440" w:hanging="360"/>
+      </w:pPr>
+      <w:rPr>
+        <w:rFonts w:ascii="Courier New" w:hAnsi="Courier New" w:cs="Courier New" w:hint="default"/>
+      </w:rPr>
+    </w:lvl>
+    <w:lvl w:ilvl="2" w:tplc="0C0A0005" w:tentative="1">
+      <w:start w:val="1"/>
+      <w:numFmt w:val="bullet"/>
+      <w:lvlText w:val=""/>
+      <w:lvlJc w:val="left"/>
+      <w:pPr>
+        <w:ind w:left="2160" w:hanging="360"/>
+      </w:pPr>
+      <w:rPr>
+        <w:rFonts w:ascii="Wingdings" w:hAnsi="Wingdings" w:hint="default"/>
+      </w:rPr>
+    </w:lvl>
+    <w:lvl w:ilvl="3" w:tplc="0C0A0001" w:tentative="1">
+      <w:start w:val="1"/>
+      <w:numFmt w:val="bullet"/>
+      <w:lvlText w:val=""/>
+      <w:lvlJc w:val="left"/>
+      <w:pPr>
+        <w:ind w:left="2880" w:hanging="360"/>
+      </w:pPr>
+      <w:rPr>
+        <w:rFonts w:ascii="Symbol" w:hAnsi="Symbol" w:hint="default"/>
+      </w:rPr>
+    </w:lvl>
+    <w:lvl w:ilvl="4" w:tplc="0C0A0003" w:tentative="1">
+      <w:start w:val="1"/>
+      <w:numFmt w:val="bullet"/>
+      <w:lvlText w:val="o"/>
+      <w:lvlJc w:val="left"/>
+      <w:pPr>
+        <w:ind w:left="3600" w:hanging="360"/>
+      </w:pPr>
+      <w:rPr>
+        <w:rFonts w:ascii="Courier New" w:hAnsi="Courier New" w:cs="Courier New" w:hint="default"/>
+      </w:rPr>
+    </w:lvl>
+    <w:lvl w:ilvl="5" w:tplc="0C0A0005" w:tentative="1">
+      <w:start w:val="1"/>
+      <w:numFmt w:val="bullet"/>
+      <w:lvlText w:val=""/>
+      <w:lvlJc w:val="left"/>
+      <w:pPr>
+        <w:ind w:left="4320" w:hanging="360"/>
+      </w:pPr>
+      <w:rPr>
+        <w:rFonts w:ascii="Wingdings" w:hAnsi="Wingdings" w:hint="default"/>
+      </w:rPr>
+    </w:lvl>
+    <w:lvl w:ilvl="6" w:tplc="0C0A0001" w:tentative="1">
+      <w:start w:val="1"/>
+      <w:numFmt w:val="bullet"/>
+      <w:lvlText w:val=""/>
+      <w:lvlJc w:val="left"/>
+      <w:pPr>
+        <w:ind w:left="5040" w:hanging="360"/>
+      </w:pPr>
+      <w:rPr>
+        <w:rFonts w:ascii="Symbol" w:hAnsi="Symbol" w:hint="default"/>
+      </w:rPr>
+    </w:lvl>
+    <w:lvl w:ilvl="7" w:tplc="0C0A0003" w:tentative="1">
+      <w:start w:val="1"/>
+      <w:numFmt w:val="bullet"/>
+      <w:lvlText w:val="o"/>
+      <w:lvlJc w:val="left"/>
+      <w:pPr>
+        <w:ind w:left="5760" w:hanging="360"/>
+      </w:pPr>
+      <w:rPr>
+        <w:rFonts w:ascii="Courier New" w:hAnsi="Courier New" w:cs="Courier New" w:hint="default"/>
+      </w:rPr>
+    </w:lvl>
+    <w:lvl w:ilvl="8" w:tplc="0C0A0005" w:tentative="1">
+      <w:start w:val="1"/>
+      <w:numFmt w:val="bullet"/>
+      <w:lvlText w:val=""/>
+      <w:lvlJc w:val="left"/>
+      <w:pPr>
+        <w:ind w:left="6480" w:hanging="360"/>
+      </w:pPr>
+      <w:rPr>
+        <w:rFonts w:ascii="Wingdings" w:hAnsi="Wingdings" w:hint="default"/>
+      </w:rPr>
+    </w:lvl>
+  </w:abstractNum>
+  <w:abstractNum w:abstractNumId="3">
+    <w:nsid w:val="4A252B21"/>
+    <w:multiLevelType w:val="hybridMultilevel"/>
+    <w:tmpl w:val="BA5A880C"/>
+    <w:lvl w:ilvl="0" w:tplc="0C0A000F">
+      <w:start w:val="1"/>
+      <w:numFmt w:val="decimal"/>
+      <w:lvlText w:val="%1."/>
+      <w:lvlJc w:val="left"/>
+      <w:pPr>
+        <w:ind w:left="1429" w:hanging="360"/>
+      </w:pPr>
+    </w:lvl>
+    <w:lvl w:ilvl="1" w:tplc="0C0A0019" w:tentative="1">
+      <w:start w:val="1"/>
+      <w:numFmt w:val="lowerLetter"/>
+      <w:lvlText w:val="%2."/>
+      <w:lvlJc w:val="left"/>
+      <w:pPr>
+        <w:ind w:left="2149" w:hanging="360"/>
+      </w:pPr>
+    </w:lvl>
+    <w:lvl w:ilvl="2" w:tplc="0C0A001B" w:tentative="1">
+      <w:start w:val="1"/>
+      <w:numFmt w:val="lowerRoman"/>
+      <w:lvlText w:val="%3."/>
+      <w:lvlJc w:val="right"/>
+      <w:pPr>
+        <w:ind w:left="2869" w:hanging="180"/>
+      </w:pPr>
+    </w:lvl>
+    <w:lvl w:ilvl="3" w:tplc="0C0A000F" w:tentative="1">
+      <w:start w:val="1"/>
+      <w:numFmt w:val="decimal"/>
+      <w:lvlText w:val="%4."/>
+      <w:lvlJc w:val="left"/>
+      <w:pPr>
+        <w:ind w:left="3589" w:hanging="360"/>
+      </w:pPr>
+    </w:lvl>
+    <w:lvl w:ilvl="4" w:tplc="0C0A0019" w:tentative="1">
+      <w:start w:val="1"/>
+      <w:numFmt w:val="lowerLetter"/>
+      <w:lvlText w:val="%5."/>
+      <w:lvlJc w:val="left"/>
+      <w:pPr>
+        <w:ind w:left="4309" w:hanging="360"/>
+      </w:pPr>
+    </w:lvl>
+    <w:lvl w:ilvl="5" w:tplc="0C0A001B" w:tentative="1">
+      <w:start w:val="1"/>
+      <w:numFmt w:val="lowerRoman"/>
+      <w:lvlText w:val="%6."/>
+      <w:lvlJc w:val="right"/>
+      <w:pPr>
+        <w:ind w:left="5029" w:hanging="180"/>
+      </w:pPr>
+    </w:lvl>
+    <w:lvl w:ilvl="6" w:tplc="0C0A000F" w:tentative="1">
+      <w:start w:val="1"/>
+      <w:numFmt w:val="decimal"/>
+      <w:lvlText w:val="%7."/>
+      <w:lvlJc w:val="left"/>
+      <w:pPr>
+        <w:ind w:left="5749" w:hanging="360"/>
+      </w:pPr>
+    </w:lvl>
+    <w:lvl w:ilvl="7" w:tplc="0C0A0019" w:tentative="1">
+      <w:start w:val="1"/>
+      <w:numFmt w:val="lowerLetter"/>
+      <w:lvlText w:val="%8."/>
+      <w:lvlJc w:val="left"/>
+      <w:pPr>
+        <w:ind w:left="6469" w:hanging="360"/>
+      </w:pPr>
+    </w:lvl>
+    <w:lvl w:ilvl="8" w:tplc="0C0A001B" w:tentative="1">
+      <w:start w:val="1"/>
+      <w:numFmt w:val="lowerRoman"/>
+      <w:lvlText w:val="%9."/>
+      <w:lvlJc w:val="right"/>
+      <w:pPr>
+        <w:ind w:left="7189" w:hanging="180"/>
+      </w:pPr>
+    </w:lvl>
+  </w:abstractNum>
+  <w:abstractNum w:abstractNumId="4">
     <w:nsid w:val="6D1C0ABC"/>
     <w:multiLevelType w:val="hybridMultilevel"/>
     <w:tmpl w:val="EBA482B8"/>
@@ -745,7 +2995,16 @@
     <w:abstractNumId w:val="0"/>
   </w:num>
   <w:num w:numId="2">
+    <w:abstractNumId w:val="4"/>
+  </w:num>
+  <w:num w:numId="3">
     <w:abstractNumId w:val="1"/>
+  </w:num>
+  <w:num w:numId="4">
+    <w:abstractNumId w:val="2"/>
+  </w:num>
+  <w:num w:numId="5">
+    <w:abstractNumId w:val="3"/>
   </w:num>
 </w:numbering>
 </file>
@@ -954,6 +3213,25 @@
       <w:szCs w:val="24"/>
     </w:rPr>
   </w:style>
+  <w:style w:type="paragraph" w:styleId="Ttulo3">
+    <w:name w:val="heading 3"/>
+    <w:basedOn w:val="Normal"/>
+    <w:next w:val="Normal"/>
+    <w:link w:val="Ttulo3Car"/>
+    <w:uiPriority w:val="9"/>
+    <w:unhideWhenUsed/>
+    <w:qFormat/>
+    <w:rsid w:val="004F5CF8"/>
+    <w:pPr>
+      <w:outlineLvl w:val="2"/>
+    </w:pPr>
+    <w:rPr>
+      <w:b/>
+      <w:i/>
+      <w:sz w:val="24"/>
+      <w:szCs w:val="24"/>
+    </w:rPr>
+  </w:style>
   <w:style w:type="character" w:default="1" w:styleId="Fuentedeprrafopredeter">
     <w:name w:val="Default Paragraph Font"/>
     <w:uiPriority w:val="1"/>
@@ -1018,6 +3296,139 @@
       <w:ind w:left="720"/>
       <w:contextualSpacing/>
     </w:pPr>
+  </w:style>
+  <w:style w:type="paragraph" w:styleId="TtulodeTDC">
+    <w:name w:val="TOC Heading"/>
+    <w:basedOn w:val="Ttulo1"/>
+    <w:next w:val="Normal"/>
+    <w:uiPriority w:val="39"/>
+    <w:semiHidden/>
+    <w:unhideWhenUsed/>
+    <w:qFormat/>
+    <w:rsid w:val="004F475F"/>
+    <w:pPr>
+      <w:keepNext/>
+      <w:keepLines/>
+      <w:spacing w:before="480" w:after="0"/>
+      <w:outlineLvl w:val="9"/>
+    </w:pPr>
+    <w:rPr>
+      <w:rFonts w:asciiTheme="majorHAnsi" w:eastAsiaTheme="majorEastAsia" w:hAnsiTheme="majorHAnsi" w:cstheme="majorBidi"/>
+      <w:bCs/>
+      <w:color w:val="365F91" w:themeColor="accent1" w:themeShade="BF"/>
+      <w:lang w:val="es-ES" w:eastAsia="en-US"/>
+    </w:rPr>
+  </w:style>
+  <w:style w:type="paragraph" w:styleId="TDC1">
+    <w:name w:val="toc 1"/>
+    <w:basedOn w:val="Normal"/>
+    <w:next w:val="Normal"/>
+    <w:autoRedefine/>
+    <w:uiPriority w:val="39"/>
+    <w:unhideWhenUsed/>
+    <w:rsid w:val="004F475F"/>
+    <w:pPr>
+      <w:spacing w:after="100"/>
+    </w:pPr>
+  </w:style>
+  <w:style w:type="paragraph" w:styleId="TDC2">
+    <w:name w:val="toc 2"/>
+    <w:basedOn w:val="Normal"/>
+    <w:next w:val="Normal"/>
+    <w:autoRedefine/>
+    <w:uiPriority w:val="39"/>
+    <w:unhideWhenUsed/>
+    <w:rsid w:val="004F475F"/>
+    <w:pPr>
+      <w:spacing w:after="100"/>
+      <w:ind w:left="220"/>
+    </w:pPr>
+  </w:style>
+  <w:style w:type="character" w:styleId="Hipervnculo">
+    <w:name w:val="Hyperlink"/>
+    <w:basedOn w:val="Fuentedeprrafopredeter"/>
+    <w:uiPriority w:val="99"/>
+    <w:unhideWhenUsed/>
+    <w:rsid w:val="004F475F"/>
+    <w:rPr>
+      <w:color w:val="0000FF" w:themeColor="hyperlink"/>
+      <w:u w:val="single"/>
+    </w:rPr>
+  </w:style>
+  <w:style w:type="paragraph" w:styleId="Textodeglobo">
+    <w:name w:val="Balloon Text"/>
+    <w:basedOn w:val="Normal"/>
+    <w:link w:val="TextodegloboCar"/>
+    <w:uiPriority w:val="99"/>
+    <w:semiHidden/>
+    <w:unhideWhenUsed/>
+    <w:rsid w:val="004F475F"/>
+    <w:pPr>
+      <w:spacing w:after="0" w:line="240" w:lineRule="auto"/>
+    </w:pPr>
+    <w:rPr>
+      <w:rFonts w:ascii="Tahoma" w:hAnsi="Tahoma" w:cs="Tahoma"/>
+      <w:sz w:val="16"/>
+      <w:szCs w:val="16"/>
+    </w:rPr>
+  </w:style>
+  <w:style w:type="character" w:customStyle="1" w:styleId="TextodegloboCar">
+    <w:name w:val="Texto de globo Car"/>
+    <w:basedOn w:val="Fuentedeprrafopredeter"/>
+    <w:link w:val="Textodeglobo"/>
+    <w:uiPriority w:val="99"/>
+    <w:semiHidden/>
+    <w:rsid w:val="004F475F"/>
+    <w:rPr>
+      <w:rFonts w:ascii="Tahoma" w:hAnsi="Tahoma" w:cs="Tahoma"/>
+      <w:sz w:val="16"/>
+      <w:szCs w:val="16"/>
+      <w:lang w:val="en-US"/>
+    </w:rPr>
+  </w:style>
+  <w:style w:type="paragraph" w:styleId="Ttulo">
+    <w:name w:val="Title"/>
+    <w:basedOn w:val="Normal"/>
+    <w:next w:val="Normal"/>
+    <w:link w:val="TtuloCar"/>
+    <w:uiPriority w:val="10"/>
+    <w:qFormat/>
+    <w:rsid w:val="007A1501"/>
+    <w:pPr>
+      <w:jc w:val="center"/>
+    </w:pPr>
+    <w:rPr>
+      <w:b/>
+      <w:sz w:val="36"/>
+      <w:szCs w:val="36"/>
+    </w:rPr>
+  </w:style>
+  <w:style w:type="character" w:customStyle="1" w:styleId="TtuloCar">
+    <w:name w:val="Título Car"/>
+    <w:basedOn w:val="Fuentedeprrafopredeter"/>
+    <w:link w:val="Ttulo"/>
+    <w:uiPriority w:val="10"/>
+    <w:rsid w:val="007A1501"/>
+    <w:rPr>
+      <w:b/>
+      <w:sz w:val="36"/>
+      <w:szCs w:val="36"/>
+      <w:lang w:val="en-US"/>
+    </w:rPr>
+  </w:style>
+  <w:style w:type="character" w:customStyle="1" w:styleId="Ttulo3Car">
+    <w:name w:val="Título 3 Car"/>
+    <w:basedOn w:val="Fuentedeprrafopredeter"/>
+    <w:link w:val="Ttulo3"/>
+    <w:uiPriority w:val="9"/>
+    <w:rsid w:val="004F5CF8"/>
+    <w:rPr>
+      <w:b/>
+      <w:i/>
+      <w:sz w:val="24"/>
+      <w:szCs w:val="24"/>
+      <w:lang w:val="en-US"/>
+    </w:rPr>
   </w:style>
 </w:styles>
 </file>

</xml_diff>